<commit_message>
Added exercise 2 explanations to Paper.docx
</commit_message>
<xml_diff>
--- a/Paper.docx
+++ b/Paper.docx
@@ -405,7 +405,34 @@
     </w:p>
     <w:p>
       <w:r>
-        <w:t>The application was developed with a minimum required user interface in order to execute the required tasks. For the purpose of efficiency the inverted index is only available in memory and not in a persistent context (expect dictionary file). After the successful creation of the index the user is able to search a term in the index and get a list of locations for the term if it is contained in any of the indexed files.</w:t>
+        <w:t xml:space="preserve">The application was developed with a minimum required user interface in order to execute the required tasks. </w:t>
+      </w:r>
+      <w:r>
+        <w:t xml:space="preserve">First the user can choose between Exercise 1 and 2. </w:t>
+      </w:r>
+    </w:p>
+    <w:p>
+      <w:r>
+        <w:t xml:space="preserve">In the first exercise the user is furthermore prompted to </w:t>
+      </w:r>
+      <w:proofErr w:type="gramStart"/>
+      <w:r>
+        <w:t>chose</w:t>
+      </w:r>
+      <w:proofErr w:type="gramEnd"/>
+      <w:r>
+        <w:t xml:space="preserve"> between 2 variants of creating an inverted index of the documents in the Reuters folder. </w:t>
+      </w:r>
+      <w:r>
+        <w:t>For the purpose of efficiency the inverted index is only available in memory and not in a persistent context (expect dictionary file). After the successful creation of the index the user is able to search a term in the index and get a list of locations for the term if it is contained in any of the indexed files.</w:t>
+      </w:r>
+    </w:p>
+    <w:p>
+      <w:r>
+        <w:t>In the second exercise</w:t>
+      </w:r>
+      <w:r>
+        <w:t>, the files from the ClueWeb09 Collection get first downloaded. Afterwards the program reads though all the files and creates an inverted index out of them, using variant 2 of exercise 1. Afterwards the user can search a term in the files. The program shows all files and positions within the files the term is found.</w:t>
       </w:r>
     </w:p>
     <w:p>
@@ -427,7 +454,11 @@
         <w:t>ing an inverted index including the</w:t>
       </w:r>
       <w:r>
-        <w:t xml:space="preserve"> position index for each term. The algorithm will first extract all the terms from each file </w:t>
+        <w:t xml:space="preserve"> position index for each term. The </w:t>
+      </w:r>
+      <w:r>
+        <w:lastRenderedPageBreak/>
+        <w:t xml:space="preserve">algorithm will first extract all the terms from each file </w:t>
       </w:r>
       <w:r>
         <w:t xml:space="preserve">and </w:t>
@@ -452,7 +483,6 @@
         <w:pStyle w:val="Heading2"/>
       </w:pPr>
       <w:r>
-        <w:lastRenderedPageBreak/>
         <w:t>Variant 2</w:t>
       </w:r>
     </w:p>
@@ -506,14 +536,137 @@
         <w:jc w:val="left"/>
       </w:pPr>
       <w:r>
-        <w:t>The data set used for testing was from Reuters and is avai</w:t>
+        <w:t xml:space="preserve">The data set used for testing </w:t>
+      </w:r>
+      <w:r>
+        <w:t>in exercise 1 is</w:t>
+      </w:r>
+      <w:r>
+        <w:t xml:space="preserve"> from Reuters and is avai</w:t>
       </w:r>
       <w:r>
         <w:t xml:space="preserve">lable under the following link: </w:t>
       </w:r>
-      <w:r>
-        <w:t>http://www.daviddlewis.com/resources/testcollections/reuters21578/</w:t>
-      </w:r>
+      <w:hyperlink r:id="rId10" w:history="1">
+        <w:r>
+          <w:rPr>
+            <w:rStyle w:val="Hyperlink"/>
+            <w:color w:val="auto"/>
+            <w:u w:val="none"/>
+          </w:rPr>
+          <w:t>http://www.daviddlewis.com/resources/testcollections/reuters21578/</w:t>
+        </w:r>
+      </w:hyperlink>
+    </w:p>
+    <w:p>
+      <w:pPr>
+        <w:jc w:val="left"/>
+      </w:pPr>
+      <w:r>
+        <w:t xml:space="preserve">For exercise 2 the test data from the ClueWeb09 Collection is used which consists of links to collected websites. </w:t>
+      </w:r>
+      <w:proofErr w:type="gramStart"/>
+      <w:r>
+        <w:t>The was</w:t>
+      </w:r>
+      <w:proofErr w:type="gramEnd"/>
+      <w:r>
+        <w:t xml:space="preserve"> stored in a WARC files which was read directly in java code in the program.</w:t>
+      </w:r>
+    </w:p>
+    <w:p>
+      <w:pPr>
+        <w:pStyle w:val="Heading2"/>
+      </w:pPr>
+      <w:r>
+        <w:t>Handling WARC Files</w:t>
+      </w:r>
+    </w:p>
+    <w:p>
+      <w:r>
+        <w:t xml:space="preserve">To use the data in the </w:t>
+      </w:r>
+      <w:proofErr w:type="spellStart"/>
+      <w:r>
+        <w:t>warc</w:t>
+      </w:r>
+      <w:proofErr w:type="spellEnd"/>
+      <w:r>
+        <w:t xml:space="preserve"> files the program uses two java classes referenced at the ClueWeb09 Collection website. </w:t>
+      </w:r>
+      <w:proofErr w:type="spellStart"/>
+      <w:r>
+        <w:t>WarcHTMLResponseRecord</w:t>
+      </w:r>
+      <w:proofErr w:type="spellEnd"/>
+      <w:r>
+        <w:t xml:space="preserve"> and </w:t>
+      </w:r>
+      <w:proofErr w:type="spellStart"/>
+      <w:r>
+        <w:t>WarcRecord</w:t>
+      </w:r>
+      <w:proofErr w:type="spellEnd"/>
+      <w:r>
+        <w:t xml:space="preserve">. With these sources it is possible to read though all the entries in a </w:t>
+      </w:r>
+      <w:proofErr w:type="spellStart"/>
+      <w:r>
+        <w:t>warc</w:t>
+      </w:r>
+      <w:proofErr w:type="spellEnd"/>
+      <w:r>
+        <w:t xml:space="preserve"> file directly in java. The </w:t>
+      </w:r>
+      <w:proofErr w:type="spellStart"/>
+      <w:r>
+        <w:t>programm</w:t>
+      </w:r>
+      <w:proofErr w:type="spellEnd"/>
+      <w:r>
+        <w:t xml:space="preserve"> extracts the </w:t>
+      </w:r>
+      <w:proofErr w:type="spellStart"/>
+      <w:r>
+        <w:t>urls</w:t>
+      </w:r>
+      <w:proofErr w:type="spellEnd"/>
+      <w:r>
+        <w:t xml:space="preserve"> and downloads them with the JSOUP Framework. JSOUP is a Web Crawling Framework and the jar files can be found at this </w:t>
+      </w:r>
+      <w:proofErr w:type="gramStart"/>
+      <w:r>
+        <w:t xml:space="preserve">under  </w:t>
+      </w:r>
+      <w:proofErr w:type="gramEnd"/>
+      <w:r>
+        <w:fldChar w:fldCharType="begin"/>
+      </w:r>
+      <w:r>
+        <w:instrText xml:space="preserve"> HYPERLINK "http://jsoup.org/packages/jsoup-1.8.2.jar" </w:instrText>
+      </w:r>
+      <w:r>
+        <w:fldChar w:fldCharType="separate"/>
+      </w:r>
+      <w:r>
+        <w:rPr>
+          <w:rStyle w:val="Hyperlink"/>
+          <w:color w:val="auto"/>
+          <w:u w:val="none"/>
+        </w:rPr>
+        <w:t>http://jsoup.org/packages/jsoup-1.8.2.jar</w:t>
+      </w:r>
+      <w:r>
+        <w:fldChar w:fldCharType="end"/>
+      </w:r>
+      <w:r>
+        <w:t>.</w:t>
+      </w:r>
+      <w:r>
+        <w:t xml:space="preserve"> </w:t>
+      </w:r>
+      <w:bookmarkStart w:id="0" w:name="_GoBack"/>
+      <w:bookmarkEnd w:id="0"/>
     </w:p>
     <w:p>
       <w:pPr>
@@ -554,6 +707,7 @@
         <w:pStyle w:val="Heading2"/>
       </w:pPr>
       <w:r>
+        <w:lastRenderedPageBreak/>
         <w:t>Performance</w:t>
       </w:r>
     </w:p>
@@ -744,8 +898,6 @@
           <w:cols w:num="2" w:space="475"/>
         </w:sectPr>
       </w:pPr>
-      <w:bookmarkStart w:id="0" w:name="_GoBack"/>
-      <w:bookmarkEnd w:id="0"/>
     </w:p>
     <w:p>
       <w:pPr>
@@ -2475,7 +2627,7 @@
 </file>
 
 <file path=customXml/itemProps1.xml><?xml version="1.0" encoding="utf-8"?>
-<ds:datastoreItem xmlns:ds="http://schemas.openxmlformats.org/officeDocument/2006/customXml" ds:itemID="{D4718BE0-4C96-5444-B502-CAFC7A8E2756}">
+<ds:datastoreItem xmlns:ds="http://schemas.openxmlformats.org/officeDocument/2006/customXml" ds:itemID="{3B104907-A0BF-0745-B630-655F11DFABC5}">
   <ds:schemaRefs>
     <ds:schemaRef ds:uri="http://schemas.openxmlformats.org/officeDocument/2006/bibliography"/>
   </ds:schemaRefs>

</xml_diff>